<commit_message>
Final little changes by Tushita
</commit_message>
<xml_diff>
--- a/ID3-Documentation/ID3-ProcessDocumentation.docx
+++ b/ID3-Documentation/ID3-ProcessDocumentation.docx
@@ -98,24 +98,26 @@
           <w:sz w:val="48"/>
           <w:szCs w:val="48"/>
         </w:rPr>
-        <w:t>KASPER – ID2 PROCESS DOCUMENTATION</w:t>
-      </w:r>
-    </w:p>
-    <w:p>
-      <w:pPr>
+        <w:t>KASPER – ID</w:t>
+      </w:r>
+      <w:r>
         <w:rPr>
           <w:rFonts w:asciiTheme="majorHAnsi" w:hAnsiTheme="majorHAnsi" w:cstheme="majorHAnsi"/>
           <w:color w:val="2E74B5" w:themeColor="accent1" w:themeShade="BF"/>
-        </w:rPr>
-      </w:pPr>
-    </w:p>
-    <w:p>
-      <w:pPr>
+          <w:sz w:val="48"/>
+          <w:szCs w:val="48"/>
+        </w:rPr>
+        <w:t>3</w:t>
+      </w:r>
+      <w:r>
         <w:rPr>
           <w:rFonts w:asciiTheme="majorHAnsi" w:hAnsiTheme="majorHAnsi" w:cstheme="majorHAnsi"/>
           <w:color w:val="2E74B5" w:themeColor="accent1" w:themeShade="BF"/>
-        </w:rPr>
-      </w:pPr>
+          <w:sz w:val="48"/>
+          <w:szCs w:val="48"/>
+        </w:rPr>
+        <w:t xml:space="preserve"> PROCESS DOCUMENTATION</w:t>
+      </w:r>
     </w:p>
     <w:p>
       <w:pPr>
@@ -159,6 +161,22 @@
     </w:p>
     <w:p>
       <w:pPr>
+        <w:rPr>
+          <w:rFonts w:asciiTheme="majorHAnsi" w:hAnsiTheme="majorHAnsi" w:cstheme="majorHAnsi"/>
+          <w:color w:val="2E74B5" w:themeColor="accent1" w:themeShade="BF"/>
+        </w:rPr>
+      </w:pPr>
+    </w:p>
+    <w:p>
+      <w:pPr>
+        <w:rPr>
+          <w:rFonts w:asciiTheme="majorHAnsi" w:hAnsiTheme="majorHAnsi" w:cstheme="majorHAnsi"/>
+          <w:color w:val="2E74B5" w:themeColor="accent1" w:themeShade="BF"/>
+        </w:rPr>
+      </w:pPr>
+    </w:p>
+    <w:p>
+      <w:pPr>
         <w:ind w:left="5040" w:firstLine="720"/>
         <w:rPr>
           <w:rFonts w:asciiTheme="majorHAnsi" w:hAnsiTheme="majorHAnsi" w:cstheme="majorHAnsi"/>
@@ -245,7 +263,25 @@
           <w:sz w:val="24"/>
           <w:szCs w:val="24"/>
         </w:rPr>
-        <w:t xml:space="preserve">, Dylan Prefontaine </w:t>
+        <w:t xml:space="preserve">, Dylan </w:t>
+      </w:r>
+      <w:proofErr w:type="spellStart"/>
+      <w:r>
+        <w:rPr>
+          <w:rFonts w:asciiTheme="majorHAnsi" w:hAnsiTheme="majorHAnsi" w:cstheme="majorHAnsi"/>
+          <w:sz w:val="24"/>
+          <w:szCs w:val="24"/>
+        </w:rPr>
+        <w:t>Prefontaine</w:t>
+      </w:r>
+      <w:proofErr w:type="spellEnd"/>
+      <w:r>
+        <w:rPr>
+          <w:rFonts w:asciiTheme="majorHAnsi" w:hAnsiTheme="majorHAnsi" w:cstheme="majorHAnsi"/>
+          <w:sz w:val="24"/>
+          <w:szCs w:val="24"/>
+        </w:rPr>
+        <w:t xml:space="preserve"> </w:t>
       </w:r>
     </w:p>
     <w:p>
@@ -272,8 +308,18 @@
           <w:sz w:val="24"/>
           <w:szCs w:val="24"/>
         </w:rPr>
-        <w:t xml:space="preserve"> Jeremy Liau</w:t>
-      </w:r>
+        <w:t xml:space="preserve"> Jeremy </w:t>
+      </w:r>
+      <w:proofErr w:type="spellStart"/>
+      <w:r>
+        <w:rPr>
+          <w:rFonts w:asciiTheme="majorHAnsi" w:hAnsiTheme="majorHAnsi" w:cstheme="majorHAnsi"/>
+          <w:sz w:val="24"/>
+          <w:szCs w:val="24"/>
+        </w:rPr>
+        <w:t>Liau</w:t>
+      </w:r>
+      <w:proofErr w:type="spellEnd"/>
     </w:p>
     <w:p>
       <w:pPr>
@@ -299,7 +345,51 @@
           <w:sz w:val="24"/>
           <w:szCs w:val="24"/>
         </w:rPr>
-        <w:t xml:space="preserve"> Christopher Mykota-Reid</w:t>
+        <w:t xml:space="preserve"> Christopher </w:t>
+      </w:r>
+      <w:proofErr w:type="spellStart"/>
+      <w:r>
+        <w:rPr>
+          <w:rFonts w:asciiTheme="majorHAnsi" w:hAnsiTheme="majorHAnsi" w:cstheme="majorHAnsi"/>
+          <w:sz w:val="24"/>
+          <w:szCs w:val="24"/>
+        </w:rPr>
+        <w:t>Mykota</w:t>
+      </w:r>
+      <w:proofErr w:type="spellEnd"/>
+      <w:r>
+        <w:rPr>
+          <w:rFonts w:asciiTheme="majorHAnsi" w:hAnsiTheme="majorHAnsi" w:cstheme="majorHAnsi"/>
+          <w:sz w:val="24"/>
+          <w:szCs w:val="24"/>
+        </w:rPr>
+        <w:t>-Reid</w:t>
+      </w:r>
+      <w:r>
+        <w:rPr>
+          <w:rFonts w:asciiTheme="majorHAnsi" w:hAnsiTheme="majorHAnsi" w:cstheme="majorHAnsi"/>
+          <w:sz w:val="24"/>
+          <w:szCs w:val="24"/>
+        </w:rPr>
+        <w:t xml:space="preserve"> (</w:t>
+      </w:r>
+      <w:proofErr w:type="spellStart"/>
+      <w:r>
+        <w:rPr>
+          <w:rFonts w:asciiTheme="majorHAnsi" w:hAnsiTheme="majorHAnsi" w:cstheme="majorHAnsi"/>
+          <w:sz w:val="24"/>
+          <w:szCs w:val="24"/>
+        </w:rPr>
+        <w:t>ChrisMR</w:t>
+      </w:r>
+      <w:proofErr w:type="spellEnd"/>
+      <w:r>
+        <w:rPr>
+          <w:rFonts w:asciiTheme="majorHAnsi" w:hAnsiTheme="majorHAnsi" w:cstheme="majorHAnsi"/>
+          <w:sz w:val="24"/>
+          <w:szCs w:val="24"/>
+        </w:rPr>
+        <w:t>)</w:t>
       </w:r>
     </w:p>
     <w:p>
@@ -329,13 +419,31 @@
         </w:rPr>
         <w:t xml:space="preserve"> Gaurav Arora, </w:t>
       </w:r>
+      <w:proofErr w:type="spellStart"/>
       <w:r>
         <w:rPr>
           <w:rFonts w:asciiTheme="majorHAnsi" w:hAnsiTheme="majorHAnsi" w:cstheme="majorHAnsi"/>
           <w:sz w:val="24"/>
           <w:szCs w:val="24"/>
         </w:rPr>
-        <w:t xml:space="preserve">Haotian </w:t>
+        <w:t>Haotian</w:t>
+      </w:r>
+      <w:proofErr w:type="spellEnd"/>
+      <w:r>
+        <w:rPr>
+          <w:rFonts w:asciiTheme="majorHAnsi" w:hAnsiTheme="majorHAnsi" w:cstheme="majorHAnsi"/>
+          <w:sz w:val="24"/>
+          <w:szCs w:val="24"/>
+        </w:rPr>
+        <w:t xml:space="preserve"> (Justin)</w:t>
+      </w:r>
+      <w:r>
+        <w:rPr>
+          <w:rFonts w:asciiTheme="majorHAnsi" w:hAnsiTheme="majorHAnsi" w:cstheme="majorHAnsi"/>
+          <w:sz w:val="24"/>
+          <w:szCs w:val="24"/>
+        </w:rPr>
+        <w:t xml:space="preserve"> </w:t>
       </w:r>
       <w:r>
         <w:rPr>
@@ -395,7 +503,59 @@
           <w:sz w:val="24"/>
           <w:szCs w:val="24"/>
         </w:rPr>
-        <w:t xml:space="preserve"> Christopher May, Ryan Tetland </w:t>
+        <w:t xml:space="preserve"> Christopher May</w:t>
+      </w:r>
+      <w:r>
+        <w:rPr>
+          <w:rFonts w:asciiTheme="majorHAnsi" w:hAnsiTheme="majorHAnsi" w:cstheme="majorHAnsi"/>
+          <w:sz w:val="24"/>
+          <w:szCs w:val="24"/>
+        </w:rPr>
+        <w:t xml:space="preserve"> (</w:t>
+      </w:r>
+      <w:proofErr w:type="spellStart"/>
+      <w:r>
+        <w:rPr>
+          <w:rFonts w:asciiTheme="majorHAnsi" w:hAnsiTheme="majorHAnsi" w:cstheme="majorHAnsi"/>
+          <w:sz w:val="24"/>
+          <w:szCs w:val="24"/>
+        </w:rPr>
+        <w:t>ChrisJ</w:t>
+      </w:r>
+      <w:proofErr w:type="spellEnd"/>
+      <w:r>
+        <w:rPr>
+          <w:rFonts w:asciiTheme="majorHAnsi" w:hAnsiTheme="majorHAnsi" w:cstheme="majorHAnsi"/>
+          <w:sz w:val="24"/>
+          <w:szCs w:val="24"/>
+        </w:rPr>
+        <w:t>)</w:t>
+      </w:r>
+      <w:r>
+        <w:rPr>
+          <w:rFonts w:asciiTheme="majorHAnsi" w:hAnsiTheme="majorHAnsi" w:cstheme="majorHAnsi"/>
+          <w:sz w:val="24"/>
+          <w:szCs w:val="24"/>
+        </w:rPr>
+        <w:t xml:space="preserve">, Ryan </w:t>
+      </w:r>
+      <w:proofErr w:type="spellStart"/>
+      <w:r>
+        <w:rPr>
+          <w:rFonts w:asciiTheme="majorHAnsi" w:hAnsiTheme="majorHAnsi" w:cstheme="majorHAnsi"/>
+          <w:sz w:val="24"/>
+          <w:szCs w:val="24"/>
+        </w:rPr>
+        <w:t>Tetland</w:t>
+      </w:r>
+      <w:proofErr w:type="spellEnd"/>
+      <w:r>
+        <w:rPr>
+          <w:rFonts w:asciiTheme="majorHAnsi" w:hAnsiTheme="majorHAnsi" w:cstheme="majorHAnsi"/>
+          <w:sz w:val="24"/>
+          <w:szCs w:val="24"/>
+        </w:rPr>
+        <w:t xml:space="preserve"> </w:t>
       </w:r>
     </w:p>
     <w:p>
@@ -438,7 +598,7 @@
     <w:sdt>
       <w:sdtPr>
         <w:rPr>
-          <w:rFonts w:eastAsiaTheme="minorHAnsi" w:cstheme="majorHAnsi"/>
+          <w:rFonts w:asciiTheme="minorHAnsi" w:eastAsiaTheme="minorHAnsi" w:hAnsiTheme="minorHAnsi" w:cstheme="majorHAnsi"/>
           <w:color w:val="auto"/>
           <w:sz w:val="22"/>
           <w:szCs w:val="22"/>
@@ -482,7 +642,7 @@
               <w:tab w:val="right" w:leader="dot" w:pos="10790"/>
             </w:tabs>
             <w:rPr>
-              <w:rFonts w:asciiTheme="majorHAnsi" w:eastAsiaTheme="minorEastAsia" w:hAnsiTheme="majorHAnsi" w:cstheme="majorHAnsi"/>
+              <w:rFonts w:eastAsiaTheme="minorEastAsia"/>
               <w:noProof/>
               <w:lang w:eastAsia="en-CA"/>
             </w:rPr>
@@ -507,7 +667,7 @@
             </w:rPr>
             <w:fldChar w:fldCharType="separate"/>
           </w:r>
-          <w:hyperlink w:anchor="_Toc476492012" w:history="1">
+          <w:hyperlink w:anchor="_Toc476494527" w:history="1">
             <w:r>
               <w:rPr>
                 <w:rStyle w:val="Hyperlink"/>
@@ -519,7 +679,6 @@
             </w:r>
             <w:r>
               <w:rPr>
-                <w:rFonts w:asciiTheme="majorHAnsi" w:hAnsiTheme="majorHAnsi" w:cstheme="majorHAnsi"/>
                 <w:noProof/>
                 <w:webHidden/>
               </w:rPr>
@@ -527,7 +686,6 @@
             </w:r>
             <w:r>
               <w:rPr>
-                <w:rFonts w:asciiTheme="majorHAnsi" w:hAnsiTheme="majorHAnsi" w:cstheme="majorHAnsi"/>
                 <w:noProof/>
                 <w:webHidden/>
               </w:rPr>
@@ -535,22 +693,19 @@
             </w:r>
             <w:r>
               <w:rPr>
-                <w:rFonts w:asciiTheme="majorHAnsi" w:hAnsiTheme="majorHAnsi" w:cstheme="majorHAnsi"/>
                 <w:noProof/>
                 <w:webHidden/>
               </w:rPr>
-              <w:instrText xml:space="preserve"> PAGEREF _Toc476492012 \h </w:instrText>
+              <w:instrText xml:space="preserve"> PAGEREF _Toc476494527 \h </w:instrText>
             </w:r>
             <w:r>
               <w:rPr>
-                <w:rFonts w:asciiTheme="majorHAnsi" w:hAnsiTheme="majorHAnsi" w:cstheme="majorHAnsi"/>
                 <w:noProof/>
                 <w:webHidden/>
               </w:rPr>
             </w:r>
             <w:r>
               <w:rPr>
-                <w:rFonts w:asciiTheme="majorHAnsi" w:hAnsiTheme="majorHAnsi" w:cstheme="majorHAnsi"/>
                 <w:noProof/>
                 <w:webHidden/>
               </w:rPr>
@@ -558,7 +713,6 @@
             </w:r>
             <w:r>
               <w:rPr>
-                <w:rFonts w:asciiTheme="majorHAnsi" w:hAnsiTheme="majorHAnsi" w:cstheme="majorHAnsi"/>
                 <w:noProof/>
                 <w:webHidden/>
               </w:rPr>
@@ -566,7 +720,6 @@
             </w:r>
             <w:r>
               <w:rPr>
-                <w:rFonts w:asciiTheme="majorHAnsi" w:hAnsiTheme="majorHAnsi" w:cstheme="majorHAnsi"/>
                 <w:noProof/>
                 <w:webHidden/>
               </w:rPr>
@@ -581,12 +734,12 @@
               <w:tab w:val="right" w:leader="dot" w:pos="10790"/>
             </w:tabs>
             <w:rPr>
-              <w:rFonts w:asciiTheme="majorHAnsi" w:eastAsiaTheme="minorEastAsia" w:hAnsiTheme="majorHAnsi" w:cstheme="majorHAnsi"/>
+              <w:rFonts w:eastAsiaTheme="minorEastAsia"/>
               <w:noProof/>
               <w:lang w:eastAsia="en-CA"/>
             </w:rPr>
           </w:pPr>
-          <w:hyperlink w:anchor="_Toc476492013" w:history="1">
+          <w:hyperlink w:anchor="_Toc476494528" w:history="1">
             <w:r>
               <w:rPr>
                 <w:rStyle w:val="Hyperlink"/>
@@ -597,7 +750,6 @@
             </w:r>
             <w:r>
               <w:rPr>
-                <w:rFonts w:asciiTheme="majorHAnsi" w:hAnsiTheme="majorHAnsi" w:cstheme="majorHAnsi"/>
                 <w:noProof/>
                 <w:webHidden/>
               </w:rPr>
@@ -605,7 +757,6 @@
             </w:r>
             <w:r>
               <w:rPr>
-                <w:rFonts w:asciiTheme="majorHAnsi" w:hAnsiTheme="majorHAnsi" w:cstheme="majorHAnsi"/>
                 <w:noProof/>
                 <w:webHidden/>
               </w:rPr>
@@ -613,22 +764,19 @@
             </w:r>
             <w:r>
               <w:rPr>
-                <w:rFonts w:asciiTheme="majorHAnsi" w:hAnsiTheme="majorHAnsi" w:cstheme="majorHAnsi"/>
                 <w:noProof/>
                 <w:webHidden/>
               </w:rPr>
-              <w:instrText xml:space="preserve"> PAGEREF _Toc476492013 \h </w:instrText>
+              <w:instrText xml:space="preserve"> PAGEREF _Toc476494528 \h </w:instrText>
             </w:r>
             <w:r>
               <w:rPr>
-                <w:rFonts w:asciiTheme="majorHAnsi" w:hAnsiTheme="majorHAnsi" w:cstheme="majorHAnsi"/>
                 <w:noProof/>
                 <w:webHidden/>
               </w:rPr>
             </w:r>
             <w:r>
               <w:rPr>
-                <w:rFonts w:asciiTheme="majorHAnsi" w:hAnsiTheme="majorHAnsi" w:cstheme="majorHAnsi"/>
                 <w:noProof/>
                 <w:webHidden/>
               </w:rPr>
@@ -636,7 +784,6 @@
             </w:r>
             <w:r>
               <w:rPr>
-                <w:rFonts w:asciiTheme="majorHAnsi" w:hAnsiTheme="majorHAnsi" w:cstheme="majorHAnsi"/>
                 <w:noProof/>
                 <w:webHidden/>
               </w:rPr>
@@ -644,7 +791,6 @@
             </w:r>
             <w:r>
               <w:rPr>
-                <w:rFonts w:asciiTheme="majorHAnsi" w:hAnsiTheme="majorHAnsi" w:cstheme="majorHAnsi"/>
                 <w:noProof/>
                 <w:webHidden/>
               </w:rPr>
@@ -659,12 +805,12 @@
               <w:tab w:val="right" w:leader="dot" w:pos="10790"/>
             </w:tabs>
             <w:rPr>
-              <w:rFonts w:asciiTheme="majorHAnsi" w:eastAsiaTheme="minorEastAsia" w:hAnsiTheme="majorHAnsi" w:cstheme="majorHAnsi"/>
+              <w:rFonts w:eastAsiaTheme="minorEastAsia"/>
               <w:noProof/>
               <w:lang w:eastAsia="en-CA"/>
             </w:rPr>
           </w:pPr>
-          <w:hyperlink w:anchor="_Toc476492014" w:history="1">
+          <w:hyperlink w:anchor="_Toc476494529" w:history="1">
             <w:r>
               <w:rPr>
                 <w:rStyle w:val="Hyperlink"/>
@@ -675,7 +821,6 @@
             </w:r>
             <w:r>
               <w:rPr>
-                <w:rFonts w:asciiTheme="majorHAnsi" w:hAnsiTheme="majorHAnsi" w:cstheme="majorHAnsi"/>
                 <w:noProof/>
                 <w:webHidden/>
               </w:rPr>
@@ -683,7 +828,6 @@
             </w:r>
             <w:r>
               <w:rPr>
-                <w:rFonts w:asciiTheme="majorHAnsi" w:hAnsiTheme="majorHAnsi" w:cstheme="majorHAnsi"/>
                 <w:noProof/>
                 <w:webHidden/>
               </w:rPr>
@@ -691,22 +835,19 @@
             </w:r>
             <w:r>
               <w:rPr>
-                <w:rFonts w:asciiTheme="majorHAnsi" w:hAnsiTheme="majorHAnsi" w:cstheme="majorHAnsi"/>
                 <w:noProof/>
                 <w:webHidden/>
               </w:rPr>
-              <w:instrText xml:space="preserve"> PAGEREF _Toc476492014 \h </w:instrText>
+              <w:instrText xml:space="preserve"> PAGEREF _Toc476494529 \h </w:instrText>
             </w:r>
             <w:r>
               <w:rPr>
-                <w:rFonts w:asciiTheme="majorHAnsi" w:hAnsiTheme="majorHAnsi" w:cstheme="majorHAnsi"/>
                 <w:noProof/>
                 <w:webHidden/>
               </w:rPr>
             </w:r>
             <w:r>
               <w:rPr>
-                <w:rFonts w:asciiTheme="majorHAnsi" w:hAnsiTheme="majorHAnsi" w:cstheme="majorHAnsi"/>
                 <w:noProof/>
                 <w:webHidden/>
               </w:rPr>
@@ -714,7 +855,6 @@
             </w:r>
             <w:r>
               <w:rPr>
-                <w:rFonts w:asciiTheme="majorHAnsi" w:hAnsiTheme="majorHAnsi" w:cstheme="majorHAnsi"/>
                 <w:noProof/>
                 <w:webHidden/>
               </w:rPr>
@@ -722,7 +862,6 @@
             </w:r>
             <w:r>
               <w:rPr>
-                <w:rFonts w:asciiTheme="majorHAnsi" w:hAnsiTheme="majorHAnsi" w:cstheme="majorHAnsi"/>
                 <w:noProof/>
                 <w:webHidden/>
               </w:rPr>
@@ -737,12 +876,12 @@
               <w:tab w:val="right" w:leader="dot" w:pos="10790"/>
             </w:tabs>
             <w:rPr>
-              <w:rFonts w:asciiTheme="majorHAnsi" w:eastAsiaTheme="minorEastAsia" w:hAnsiTheme="majorHAnsi" w:cstheme="majorHAnsi"/>
+              <w:rFonts w:eastAsiaTheme="minorEastAsia"/>
               <w:noProof/>
               <w:lang w:eastAsia="en-CA"/>
             </w:rPr>
           </w:pPr>
-          <w:hyperlink w:anchor="_Toc476492015" w:history="1">
+          <w:hyperlink w:anchor="_Toc476494530" w:history="1">
             <w:r>
               <w:rPr>
                 <w:rStyle w:val="Hyperlink"/>
@@ -753,7 +892,6 @@
             </w:r>
             <w:r>
               <w:rPr>
-                <w:rFonts w:asciiTheme="majorHAnsi" w:hAnsiTheme="majorHAnsi" w:cstheme="majorHAnsi"/>
                 <w:noProof/>
                 <w:webHidden/>
               </w:rPr>
@@ -761,7 +899,6 @@
             </w:r>
             <w:r>
               <w:rPr>
-                <w:rFonts w:asciiTheme="majorHAnsi" w:hAnsiTheme="majorHAnsi" w:cstheme="majorHAnsi"/>
                 <w:noProof/>
                 <w:webHidden/>
               </w:rPr>
@@ -769,22 +906,19 @@
             </w:r>
             <w:r>
               <w:rPr>
-                <w:rFonts w:asciiTheme="majorHAnsi" w:hAnsiTheme="majorHAnsi" w:cstheme="majorHAnsi"/>
                 <w:noProof/>
                 <w:webHidden/>
               </w:rPr>
-              <w:instrText xml:space="preserve"> PAGEREF _Toc476492015 \h </w:instrText>
+              <w:instrText xml:space="preserve"> PAGEREF _Toc476494530 \h </w:instrText>
             </w:r>
             <w:r>
               <w:rPr>
-                <w:rFonts w:asciiTheme="majorHAnsi" w:hAnsiTheme="majorHAnsi" w:cstheme="majorHAnsi"/>
                 <w:noProof/>
                 <w:webHidden/>
               </w:rPr>
             </w:r>
             <w:r>
               <w:rPr>
-                <w:rFonts w:asciiTheme="majorHAnsi" w:hAnsiTheme="majorHAnsi" w:cstheme="majorHAnsi"/>
                 <w:noProof/>
                 <w:webHidden/>
               </w:rPr>
@@ -792,7 +926,6 @@
             </w:r>
             <w:r>
               <w:rPr>
-                <w:rFonts w:asciiTheme="majorHAnsi" w:hAnsiTheme="majorHAnsi" w:cstheme="majorHAnsi"/>
                 <w:noProof/>
                 <w:webHidden/>
               </w:rPr>
@@ -800,7 +933,6 @@
             </w:r>
             <w:r>
               <w:rPr>
-                <w:rFonts w:asciiTheme="majorHAnsi" w:hAnsiTheme="majorHAnsi" w:cstheme="majorHAnsi"/>
                 <w:noProof/>
                 <w:webHidden/>
               </w:rPr>
@@ -815,12 +947,12 @@
               <w:tab w:val="right" w:leader="dot" w:pos="10790"/>
             </w:tabs>
             <w:rPr>
-              <w:rFonts w:asciiTheme="majorHAnsi" w:eastAsiaTheme="minorEastAsia" w:hAnsiTheme="majorHAnsi" w:cstheme="majorHAnsi"/>
+              <w:rFonts w:eastAsiaTheme="minorEastAsia"/>
               <w:noProof/>
               <w:lang w:eastAsia="en-CA"/>
             </w:rPr>
           </w:pPr>
-          <w:hyperlink w:anchor="_Toc476492016" w:history="1">
+          <w:hyperlink w:anchor="_Toc476494531" w:history="1">
             <w:r>
               <w:rPr>
                 <w:rStyle w:val="Hyperlink"/>
@@ -831,7 +963,6 @@
             </w:r>
             <w:r>
               <w:rPr>
-                <w:rFonts w:asciiTheme="majorHAnsi" w:hAnsiTheme="majorHAnsi" w:cstheme="majorHAnsi"/>
                 <w:noProof/>
                 <w:webHidden/>
               </w:rPr>
@@ -839,7 +970,6 @@
             </w:r>
             <w:r>
               <w:rPr>
-                <w:rFonts w:asciiTheme="majorHAnsi" w:hAnsiTheme="majorHAnsi" w:cstheme="majorHAnsi"/>
                 <w:noProof/>
                 <w:webHidden/>
               </w:rPr>
@@ -847,22 +977,19 @@
             </w:r>
             <w:r>
               <w:rPr>
-                <w:rFonts w:asciiTheme="majorHAnsi" w:hAnsiTheme="majorHAnsi" w:cstheme="majorHAnsi"/>
                 <w:noProof/>
                 <w:webHidden/>
               </w:rPr>
-              <w:instrText xml:space="preserve"> PAGEREF _Toc476492016 \h </w:instrText>
+              <w:instrText xml:space="preserve"> PAGEREF _Toc476494531 \h </w:instrText>
             </w:r>
             <w:r>
               <w:rPr>
-                <w:rFonts w:asciiTheme="majorHAnsi" w:hAnsiTheme="majorHAnsi" w:cstheme="majorHAnsi"/>
                 <w:noProof/>
                 <w:webHidden/>
               </w:rPr>
             </w:r>
             <w:r>
               <w:rPr>
-                <w:rFonts w:asciiTheme="majorHAnsi" w:hAnsiTheme="majorHAnsi" w:cstheme="majorHAnsi"/>
                 <w:noProof/>
                 <w:webHidden/>
               </w:rPr>
@@ -870,7 +997,6 @@
             </w:r>
             <w:r>
               <w:rPr>
-                <w:rFonts w:asciiTheme="majorHAnsi" w:hAnsiTheme="majorHAnsi" w:cstheme="majorHAnsi"/>
                 <w:noProof/>
                 <w:webHidden/>
               </w:rPr>
@@ -878,7 +1004,6 @@
             </w:r>
             <w:r>
               <w:rPr>
-                <w:rFonts w:asciiTheme="majorHAnsi" w:hAnsiTheme="majorHAnsi" w:cstheme="majorHAnsi"/>
                 <w:noProof/>
                 <w:webHidden/>
               </w:rPr>
@@ -893,12 +1018,12 @@
               <w:tab w:val="right" w:leader="dot" w:pos="10790"/>
             </w:tabs>
             <w:rPr>
-              <w:rFonts w:asciiTheme="majorHAnsi" w:eastAsiaTheme="minorEastAsia" w:hAnsiTheme="majorHAnsi" w:cstheme="majorHAnsi"/>
+              <w:rFonts w:eastAsiaTheme="minorEastAsia"/>
               <w:noProof/>
               <w:lang w:eastAsia="en-CA"/>
             </w:rPr>
           </w:pPr>
-          <w:hyperlink w:anchor="_Toc476492017" w:history="1">
+          <w:hyperlink w:anchor="_Toc476494532" w:history="1">
             <w:r>
               <w:rPr>
                 <w:rStyle w:val="Hyperlink"/>
@@ -909,7 +1034,6 @@
             </w:r>
             <w:r>
               <w:rPr>
-                <w:rFonts w:asciiTheme="majorHAnsi" w:hAnsiTheme="majorHAnsi" w:cstheme="majorHAnsi"/>
                 <w:noProof/>
                 <w:webHidden/>
               </w:rPr>
@@ -917,7 +1041,6 @@
             </w:r>
             <w:r>
               <w:rPr>
-                <w:rFonts w:asciiTheme="majorHAnsi" w:hAnsiTheme="majorHAnsi" w:cstheme="majorHAnsi"/>
                 <w:noProof/>
                 <w:webHidden/>
               </w:rPr>
@@ -925,22 +1048,19 @@
             </w:r>
             <w:r>
               <w:rPr>
-                <w:rFonts w:asciiTheme="majorHAnsi" w:hAnsiTheme="majorHAnsi" w:cstheme="majorHAnsi"/>
                 <w:noProof/>
                 <w:webHidden/>
               </w:rPr>
-              <w:instrText xml:space="preserve"> PAGEREF _Toc476492017 \h </w:instrText>
+              <w:instrText xml:space="preserve"> PAGEREF _Toc476494532 \h </w:instrText>
             </w:r>
             <w:r>
               <w:rPr>
-                <w:rFonts w:asciiTheme="majorHAnsi" w:hAnsiTheme="majorHAnsi" w:cstheme="majorHAnsi"/>
                 <w:noProof/>
                 <w:webHidden/>
               </w:rPr>
             </w:r>
             <w:r>
               <w:rPr>
-                <w:rFonts w:asciiTheme="majorHAnsi" w:hAnsiTheme="majorHAnsi" w:cstheme="majorHAnsi"/>
                 <w:noProof/>
                 <w:webHidden/>
               </w:rPr>
@@ -948,7 +1068,6 @@
             </w:r>
             <w:r>
               <w:rPr>
-                <w:rFonts w:asciiTheme="majorHAnsi" w:hAnsiTheme="majorHAnsi" w:cstheme="majorHAnsi"/>
                 <w:noProof/>
                 <w:webHidden/>
               </w:rPr>
@@ -956,7 +1075,6 @@
             </w:r>
             <w:r>
               <w:rPr>
-                <w:rFonts w:asciiTheme="majorHAnsi" w:hAnsiTheme="majorHAnsi" w:cstheme="majorHAnsi"/>
                 <w:noProof/>
                 <w:webHidden/>
               </w:rPr>
@@ -971,12 +1089,12 @@
               <w:tab w:val="right" w:leader="dot" w:pos="10790"/>
             </w:tabs>
             <w:rPr>
-              <w:rFonts w:asciiTheme="majorHAnsi" w:eastAsiaTheme="minorEastAsia" w:hAnsiTheme="majorHAnsi" w:cstheme="majorHAnsi"/>
+              <w:rFonts w:eastAsiaTheme="minorEastAsia"/>
               <w:noProof/>
               <w:lang w:eastAsia="en-CA"/>
             </w:rPr>
           </w:pPr>
-          <w:hyperlink w:anchor="_Toc476492018" w:history="1">
+          <w:hyperlink w:anchor="_Toc476494533" w:history="1">
             <w:r>
               <w:rPr>
                 <w:rStyle w:val="Hyperlink"/>
@@ -987,7 +1105,6 @@
             </w:r>
             <w:r>
               <w:rPr>
-                <w:rFonts w:asciiTheme="majorHAnsi" w:hAnsiTheme="majorHAnsi" w:cstheme="majorHAnsi"/>
                 <w:noProof/>
                 <w:webHidden/>
               </w:rPr>
@@ -995,7 +1112,6 @@
             </w:r>
             <w:r>
               <w:rPr>
-                <w:rFonts w:asciiTheme="majorHAnsi" w:hAnsiTheme="majorHAnsi" w:cstheme="majorHAnsi"/>
                 <w:noProof/>
                 <w:webHidden/>
               </w:rPr>
@@ -1003,22 +1119,19 @@
             </w:r>
             <w:r>
               <w:rPr>
-                <w:rFonts w:asciiTheme="majorHAnsi" w:hAnsiTheme="majorHAnsi" w:cstheme="majorHAnsi"/>
                 <w:noProof/>
                 <w:webHidden/>
               </w:rPr>
-              <w:instrText xml:space="preserve"> PAGEREF _Toc476492018 \h </w:instrText>
+              <w:instrText xml:space="preserve"> PAGEREF _Toc476494533 \h </w:instrText>
             </w:r>
             <w:r>
               <w:rPr>
-                <w:rFonts w:asciiTheme="majorHAnsi" w:hAnsiTheme="majorHAnsi" w:cstheme="majorHAnsi"/>
                 <w:noProof/>
                 <w:webHidden/>
               </w:rPr>
             </w:r>
             <w:r>
               <w:rPr>
-                <w:rFonts w:asciiTheme="majorHAnsi" w:hAnsiTheme="majorHAnsi" w:cstheme="majorHAnsi"/>
                 <w:noProof/>
                 <w:webHidden/>
               </w:rPr>
@@ -1026,7 +1139,6 @@
             </w:r>
             <w:r>
               <w:rPr>
-                <w:rFonts w:asciiTheme="majorHAnsi" w:hAnsiTheme="majorHAnsi" w:cstheme="majorHAnsi"/>
                 <w:noProof/>
                 <w:webHidden/>
               </w:rPr>
@@ -1034,7 +1146,6 @@
             </w:r>
             <w:r>
               <w:rPr>
-                <w:rFonts w:asciiTheme="majorHAnsi" w:hAnsiTheme="majorHAnsi" w:cstheme="majorHAnsi"/>
                 <w:noProof/>
                 <w:webHidden/>
               </w:rPr>
@@ -1049,12 +1160,12 @@
               <w:tab w:val="right" w:leader="dot" w:pos="10790"/>
             </w:tabs>
             <w:rPr>
-              <w:rFonts w:asciiTheme="majorHAnsi" w:eastAsiaTheme="minorEastAsia" w:hAnsiTheme="majorHAnsi" w:cstheme="majorHAnsi"/>
+              <w:rFonts w:eastAsiaTheme="minorEastAsia"/>
               <w:noProof/>
               <w:lang w:eastAsia="en-CA"/>
             </w:rPr>
           </w:pPr>
-          <w:hyperlink w:anchor="_Toc476492019" w:history="1">
+          <w:hyperlink w:anchor="_Toc476494534" w:history="1">
             <w:r>
               <w:rPr>
                 <w:rStyle w:val="Hyperlink"/>
@@ -1065,7 +1176,6 @@
             </w:r>
             <w:r>
               <w:rPr>
-                <w:rFonts w:asciiTheme="majorHAnsi" w:hAnsiTheme="majorHAnsi" w:cstheme="majorHAnsi"/>
                 <w:noProof/>
                 <w:webHidden/>
               </w:rPr>
@@ -1073,7 +1183,6 @@
             </w:r>
             <w:r>
               <w:rPr>
-                <w:rFonts w:asciiTheme="majorHAnsi" w:hAnsiTheme="majorHAnsi" w:cstheme="majorHAnsi"/>
                 <w:noProof/>
                 <w:webHidden/>
               </w:rPr>
@@ -1081,22 +1190,19 @@
             </w:r>
             <w:r>
               <w:rPr>
-                <w:rFonts w:asciiTheme="majorHAnsi" w:hAnsiTheme="majorHAnsi" w:cstheme="majorHAnsi"/>
                 <w:noProof/>
                 <w:webHidden/>
               </w:rPr>
-              <w:instrText xml:space="preserve"> PAGEREF _Toc476492019 \h </w:instrText>
+              <w:instrText xml:space="preserve"> PAGEREF _Toc476494534 \h </w:instrText>
             </w:r>
             <w:r>
               <w:rPr>
-                <w:rFonts w:asciiTheme="majorHAnsi" w:hAnsiTheme="majorHAnsi" w:cstheme="majorHAnsi"/>
                 <w:noProof/>
                 <w:webHidden/>
               </w:rPr>
             </w:r>
             <w:r>
               <w:rPr>
-                <w:rFonts w:asciiTheme="majorHAnsi" w:hAnsiTheme="majorHAnsi" w:cstheme="majorHAnsi"/>
                 <w:noProof/>
                 <w:webHidden/>
               </w:rPr>
@@ -1104,7 +1210,6 @@
             </w:r>
             <w:r>
               <w:rPr>
-                <w:rFonts w:asciiTheme="majorHAnsi" w:hAnsiTheme="majorHAnsi" w:cstheme="majorHAnsi"/>
                 <w:noProof/>
                 <w:webHidden/>
               </w:rPr>
@@ -1112,7 +1217,6 @@
             </w:r>
             <w:r>
               <w:rPr>
-                <w:rFonts w:asciiTheme="majorHAnsi" w:hAnsiTheme="majorHAnsi" w:cstheme="majorHAnsi"/>
                 <w:noProof/>
                 <w:webHidden/>
               </w:rPr>
@@ -1127,12 +1231,12 @@
               <w:tab w:val="right" w:leader="dot" w:pos="10790"/>
             </w:tabs>
             <w:rPr>
-              <w:rFonts w:asciiTheme="majorHAnsi" w:eastAsiaTheme="minorEastAsia" w:hAnsiTheme="majorHAnsi" w:cstheme="majorHAnsi"/>
+              <w:rFonts w:eastAsiaTheme="minorEastAsia"/>
               <w:noProof/>
               <w:lang w:eastAsia="en-CA"/>
             </w:rPr>
           </w:pPr>
-          <w:hyperlink w:anchor="_Toc476492020" w:history="1">
+          <w:hyperlink w:anchor="_Toc476494535" w:history="1">
             <w:r>
               <w:rPr>
                 <w:rStyle w:val="Hyperlink"/>
@@ -1143,7 +1247,6 @@
             </w:r>
             <w:r>
               <w:rPr>
-                <w:rFonts w:asciiTheme="majorHAnsi" w:hAnsiTheme="majorHAnsi" w:cstheme="majorHAnsi"/>
                 <w:noProof/>
                 <w:webHidden/>
               </w:rPr>
@@ -1151,7 +1254,6 @@
             </w:r>
             <w:r>
               <w:rPr>
-                <w:rFonts w:asciiTheme="majorHAnsi" w:hAnsiTheme="majorHAnsi" w:cstheme="majorHAnsi"/>
                 <w:noProof/>
                 <w:webHidden/>
               </w:rPr>
@@ -1159,22 +1261,19 @@
             </w:r>
             <w:r>
               <w:rPr>
-                <w:rFonts w:asciiTheme="majorHAnsi" w:hAnsiTheme="majorHAnsi" w:cstheme="majorHAnsi"/>
                 <w:noProof/>
                 <w:webHidden/>
               </w:rPr>
-              <w:instrText xml:space="preserve"> PAGEREF _Toc476492020 \h </w:instrText>
+              <w:instrText xml:space="preserve"> PAGEREF _Toc476494535 \h </w:instrText>
             </w:r>
             <w:r>
               <w:rPr>
-                <w:rFonts w:asciiTheme="majorHAnsi" w:hAnsiTheme="majorHAnsi" w:cstheme="majorHAnsi"/>
                 <w:noProof/>
                 <w:webHidden/>
               </w:rPr>
             </w:r>
             <w:r>
               <w:rPr>
-                <w:rFonts w:asciiTheme="majorHAnsi" w:hAnsiTheme="majorHAnsi" w:cstheme="majorHAnsi"/>
                 <w:noProof/>
                 <w:webHidden/>
               </w:rPr>
@@ -1182,7 +1281,6 @@
             </w:r>
             <w:r>
               <w:rPr>
-                <w:rFonts w:asciiTheme="majorHAnsi" w:hAnsiTheme="majorHAnsi" w:cstheme="majorHAnsi"/>
                 <w:noProof/>
                 <w:webHidden/>
               </w:rPr>
@@ -1190,7 +1288,6 @@
             </w:r>
             <w:r>
               <w:rPr>
-                <w:rFonts w:asciiTheme="majorHAnsi" w:hAnsiTheme="majorHAnsi" w:cstheme="majorHAnsi"/>
                 <w:noProof/>
                 <w:webHidden/>
               </w:rPr>
@@ -1205,12 +1302,12 @@
               <w:tab w:val="right" w:leader="dot" w:pos="10790"/>
             </w:tabs>
             <w:rPr>
-              <w:rFonts w:asciiTheme="majorHAnsi" w:eastAsiaTheme="minorEastAsia" w:hAnsiTheme="majorHAnsi" w:cstheme="majorHAnsi"/>
+              <w:rFonts w:eastAsiaTheme="minorEastAsia"/>
               <w:noProof/>
               <w:lang w:eastAsia="en-CA"/>
             </w:rPr>
           </w:pPr>
-          <w:hyperlink w:anchor="_Toc476492021" w:history="1">
+          <w:hyperlink w:anchor="_Toc476494536" w:history="1">
             <w:r>
               <w:rPr>
                 <w:rStyle w:val="Hyperlink"/>
@@ -1221,7 +1318,6 @@
             </w:r>
             <w:r>
               <w:rPr>
-                <w:rFonts w:asciiTheme="majorHAnsi" w:hAnsiTheme="majorHAnsi" w:cstheme="majorHAnsi"/>
                 <w:noProof/>
                 <w:webHidden/>
               </w:rPr>
@@ -1229,7 +1325,6 @@
             </w:r>
             <w:r>
               <w:rPr>
-                <w:rFonts w:asciiTheme="majorHAnsi" w:hAnsiTheme="majorHAnsi" w:cstheme="majorHAnsi"/>
                 <w:noProof/>
                 <w:webHidden/>
               </w:rPr>
@@ -1237,22 +1332,19 @@
             </w:r>
             <w:r>
               <w:rPr>
-                <w:rFonts w:asciiTheme="majorHAnsi" w:hAnsiTheme="majorHAnsi" w:cstheme="majorHAnsi"/>
                 <w:noProof/>
                 <w:webHidden/>
               </w:rPr>
-              <w:instrText xml:space="preserve"> PAGEREF _Toc476492021 \h </w:instrText>
+              <w:instrText xml:space="preserve"> PAGEREF _Toc476494536 \h </w:instrText>
             </w:r>
             <w:r>
               <w:rPr>
-                <w:rFonts w:asciiTheme="majorHAnsi" w:hAnsiTheme="majorHAnsi" w:cstheme="majorHAnsi"/>
                 <w:noProof/>
                 <w:webHidden/>
               </w:rPr>
             </w:r>
             <w:r>
               <w:rPr>
-                <w:rFonts w:asciiTheme="majorHAnsi" w:hAnsiTheme="majorHAnsi" w:cstheme="majorHAnsi"/>
                 <w:noProof/>
                 <w:webHidden/>
               </w:rPr>
@@ -1260,7 +1352,6 @@
             </w:r>
             <w:r>
               <w:rPr>
-                <w:rFonts w:asciiTheme="majorHAnsi" w:hAnsiTheme="majorHAnsi" w:cstheme="majorHAnsi"/>
                 <w:noProof/>
                 <w:webHidden/>
               </w:rPr>
@@ -1268,7 +1359,6 @@
             </w:r>
             <w:r>
               <w:rPr>
-                <w:rFonts w:asciiTheme="majorHAnsi" w:hAnsiTheme="majorHAnsi" w:cstheme="majorHAnsi"/>
                 <w:noProof/>
                 <w:webHidden/>
               </w:rPr>
@@ -1283,12 +1373,12 @@
               <w:tab w:val="right" w:leader="dot" w:pos="10790"/>
             </w:tabs>
             <w:rPr>
-              <w:rFonts w:asciiTheme="majorHAnsi" w:eastAsiaTheme="minorEastAsia" w:hAnsiTheme="majorHAnsi" w:cstheme="majorHAnsi"/>
+              <w:rFonts w:eastAsiaTheme="minorEastAsia"/>
               <w:noProof/>
               <w:lang w:eastAsia="en-CA"/>
             </w:rPr>
           </w:pPr>
-          <w:hyperlink w:anchor="_Toc476492022" w:history="1">
+          <w:hyperlink w:anchor="_Toc476494537" w:history="1">
             <w:r>
               <w:rPr>
                 <w:rStyle w:val="Hyperlink"/>
@@ -1300,7 +1390,6 @@
             </w:r>
             <w:r>
               <w:rPr>
-                <w:rFonts w:asciiTheme="majorHAnsi" w:hAnsiTheme="majorHAnsi" w:cstheme="majorHAnsi"/>
                 <w:noProof/>
                 <w:webHidden/>
               </w:rPr>
@@ -1308,7 +1397,6 @@
             </w:r>
             <w:r>
               <w:rPr>
-                <w:rFonts w:asciiTheme="majorHAnsi" w:hAnsiTheme="majorHAnsi" w:cstheme="majorHAnsi"/>
                 <w:noProof/>
                 <w:webHidden/>
               </w:rPr>
@@ -1316,22 +1404,19 @@
             </w:r>
             <w:r>
               <w:rPr>
-                <w:rFonts w:asciiTheme="majorHAnsi" w:hAnsiTheme="majorHAnsi" w:cstheme="majorHAnsi"/>
                 <w:noProof/>
                 <w:webHidden/>
               </w:rPr>
-              <w:instrText xml:space="preserve"> PAGEREF _Toc476492022 \h </w:instrText>
+              <w:instrText xml:space="preserve"> PAGEREF _Toc476494537 \h </w:instrText>
             </w:r>
             <w:r>
               <w:rPr>
-                <w:rFonts w:asciiTheme="majorHAnsi" w:hAnsiTheme="majorHAnsi" w:cstheme="majorHAnsi"/>
                 <w:noProof/>
                 <w:webHidden/>
               </w:rPr>
             </w:r>
             <w:r>
               <w:rPr>
-                <w:rFonts w:asciiTheme="majorHAnsi" w:hAnsiTheme="majorHAnsi" w:cstheme="majorHAnsi"/>
                 <w:noProof/>
                 <w:webHidden/>
               </w:rPr>
@@ -1339,7 +1424,6 @@
             </w:r>
             <w:r>
               <w:rPr>
-                <w:rFonts w:asciiTheme="majorHAnsi" w:hAnsiTheme="majorHAnsi" w:cstheme="majorHAnsi"/>
                 <w:noProof/>
                 <w:webHidden/>
               </w:rPr>
@@ -1347,7 +1431,6 @@
             </w:r>
             <w:r>
               <w:rPr>
-                <w:rFonts w:asciiTheme="majorHAnsi" w:hAnsiTheme="majorHAnsi" w:cstheme="majorHAnsi"/>
                 <w:noProof/>
                 <w:webHidden/>
               </w:rPr>
@@ -1415,6 +1498,8 @@
           <w:noProof/>
         </w:rPr>
       </w:pPr>
+      <w:bookmarkStart w:id="1" w:name="_GoBack"/>
+      <w:bookmarkEnd w:id="1"/>
     </w:p>
     <w:p>
       <w:pPr>
@@ -1584,7 +1669,7 @@
           <w:lang w:eastAsia="en-CA"/>
         </w:rPr>
       </w:pPr>
-      <w:bookmarkStart w:id="1" w:name="_Toc476492012"/>
+      <w:bookmarkStart w:id="2" w:name="_Toc476494527"/>
       <w:r>
         <w:rPr>
           <w:rFonts w:asciiTheme="majorHAnsi" w:hAnsiTheme="majorHAnsi" w:cstheme="majorHAnsi"/>
@@ -1593,7 +1678,7 @@
         <w:lastRenderedPageBreak/>
         <w:t>1.0 Task Assignments</w:t>
       </w:r>
-      <w:bookmarkEnd w:id="1"/>
+      <w:bookmarkEnd w:id="2"/>
       <w:r>
         <w:rPr>
           <w:rFonts w:asciiTheme="majorHAnsi" w:hAnsiTheme="majorHAnsi" w:cstheme="majorHAnsi"/>
@@ -1797,7 +1882,14 @@
           <w:rFonts w:asciiTheme="majorHAnsi" w:hAnsiTheme="majorHAnsi" w:cstheme="majorHAnsi"/>
           <w:lang w:eastAsia="en-CA"/>
         </w:rPr>
-        <w:t xml:space="preserve"> we’ve added time </w:t>
+        <w:t xml:space="preserve"> we ha</w:t>
+      </w:r>
+      <w:r>
+        <w:rPr>
+          <w:rFonts w:asciiTheme="majorHAnsi" w:hAnsiTheme="majorHAnsi" w:cstheme="majorHAnsi"/>
+          <w:lang w:eastAsia="en-CA"/>
+        </w:rPr>
+        <w:t xml:space="preserve">ve added time </w:t>
       </w:r>
       <w:r>
         <w:rPr>
@@ -1895,46 +1987,18 @@
         </w:rPr>
         <w:t xml:space="preserve">Back-end: </w:t>
       </w:r>
-      <w:bookmarkStart w:id="2" w:name="_GoBack"/>
-      <w:bookmarkEnd w:id="2"/>
-      <w:r>
-        <w:rPr>
-          <w:rFonts w:asciiTheme="majorHAnsi" w:hAnsiTheme="majorHAnsi" w:cstheme="majorHAnsi"/>
-        </w:rPr>
-        <w:fldChar w:fldCharType="begin"/>
-      </w:r>
-      <w:r>
-        <w:rPr>
-          <w:rFonts w:asciiTheme="majorHAnsi" w:hAnsiTheme="majorHAnsi" w:cstheme="majorHAnsi"/>
-        </w:rPr>
-        <w:instrText xml:space="preserve"> HYPERLINK "https://trello.com/b/f5C3dKDc/dev-id3-back-end" </w:instrText>
-      </w:r>
-      <w:r>
-        <w:rPr>
-          <w:rFonts w:asciiTheme="majorHAnsi" w:hAnsiTheme="majorHAnsi" w:cstheme="majorHAnsi"/>
-        </w:rPr>
-        <w:fldChar w:fldCharType="separate"/>
-      </w:r>
-      <w:r>
-        <w:rPr>
-          <w:rStyle w:val="Hyperlink"/>
-          <w:rFonts w:asciiTheme="majorHAnsi" w:hAnsiTheme="majorHAnsi" w:cstheme="majorHAnsi"/>
-          <w:color w:val="BF8F00" w:themeColor="accent4" w:themeShade="BF"/>
-          <w:u w:val="none"/>
-          <w:lang w:eastAsia="en-CA"/>
-        </w:rPr>
-        <w:t>https://trello.com/b/f5C3dKDc/dev-id3-back-end</w:t>
-      </w:r>
-      <w:r>
-        <w:rPr>
-          <w:rStyle w:val="Hyperlink"/>
-          <w:rFonts w:asciiTheme="majorHAnsi" w:hAnsiTheme="majorHAnsi" w:cstheme="majorHAnsi"/>
-          <w:color w:val="BF8F00" w:themeColor="accent4" w:themeShade="BF"/>
-          <w:u w:val="none"/>
-          <w:lang w:eastAsia="en-CA"/>
-        </w:rPr>
-        <w:fldChar w:fldCharType="end"/>
-      </w:r>
+      <w:hyperlink r:id="rId9" w:history="1">
+        <w:r>
+          <w:rPr>
+            <w:rStyle w:val="Hyperlink"/>
+            <w:rFonts w:asciiTheme="majorHAnsi" w:hAnsiTheme="majorHAnsi" w:cstheme="majorHAnsi"/>
+            <w:color w:val="BF8F00" w:themeColor="accent4" w:themeShade="BF"/>
+            <w:u w:val="none"/>
+            <w:lang w:eastAsia="en-CA"/>
+          </w:rPr>
+          <w:t>https://trello.com/b/f5C3dKDc/dev-id3-back-end</w:t>
+        </w:r>
+      </w:hyperlink>
     </w:p>
     <w:p>
       <w:pPr>
@@ -2276,7 +2340,7 @@
           <w:rFonts w:asciiTheme="majorHAnsi" w:hAnsiTheme="majorHAnsi" w:cstheme="majorHAnsi"/>
         </w:rPr>
       </w:pPr>
-      <w:bookmarkStart w:id="3" w:name="_Toc476492013"/>
+      <w:bookmarkStart w:id="3" w:name="_Toc476494528"/>
       <w:r>
         <w:rPr>
           <w:rFonts w:asciiTheme="majorHAnsi" w:hAnsiTheme="majorHAnsi" w:cstheme="majorHAnsi"/>
@@ -2356,7 +2420,19 @@
         <w:rPr>
           <w:rFonts w:asciiTheme="majorHAnsi" w:hAnsiTheme="majorHAnsi" w:cstheme="majorHAnsi"/>
         </w:rPr>
-        <w:t xml:space="preserve"> Currently about 40% of hours worked has been peer reviewed. </w:t>
+        <w:t xml:space="preserve"> Currently about 4</w:t>
+      </w:r>
+      <w:r>
+        <w:rPr>
+          <w:rFonts w:asciiTheme="majorHAnsi" w:hAnsiTheme="majorHAnsi" w:cstheme="majorHAnsi"/>
+        </w:rPr>
+        <w:t>5</w:t>
+      </w:r>
+      <w:r>
+        <w:rPr>
+          <w:rFonts w:asciiTheme="majorHAnsi" w:hAnsiTheme="majorHAnsi" w:cstheme="majorHAnsi"/>
+        </w:rPr>
+        <w:t xml:space="preserve">% of hours worked has been peer reviewed. </w:t>
       </w:r>
       <w:r>
         <w:rPr>
@@ -2375,7 +2451,19 @@
         <w:rPr>
           <w:rFonts w:asciiTheme="majorHAnsi" w:hAnsiTheme="majorHAnsi" w:cstheme="majorHAnsi"/>
         </w:rPr>
-        <w:t xml:space="preserve">Note: we are currently experiencing difficulty with this link and you may need to copy paste it into your web browser. </w:t>
+        <w:t xml:space="preserve">Note: we are currently experiencing difficulty with this link and you may need to copy </w:t>
+      </w:r>
+      <w:r>
+        <w:rPr>
+          <w:rFonts w:asciiTheme="majorHAnsi" w:hAnsiTheme="majorHAnsi" w:cstheme="majorHAnsi"/>
+        </w:rPr>
+        <w:t xml:space="preserve">and </w:t>
+      </w:r>
+      <w:r>
+        <w:rPr>
+          <w:rFonts w:asciiTheme="majorHAnsi" w:hAnsiTheme="majorHAnsi" w:cstheme="majorHAnsi"/>
+        </w:rPr>
+        <w:t xml:space="preserve">paste it into your web browser. </w:t>
       </w:r>
     </w:p>
     <w:p>
@@ -2396,7 +2484,7 @@
           <w:color w:val="BF8F00" w:themeColor="accent4" w:themeShade="BF"/>
         </w:rPr>
       </w:pPr>
-      <w:hyperlink r:id="rId9" w:history="1">
+      <w:hyperlink r:id="rId10" w:history="1">
         <w:r>
           <w:rPr>
             <w:rStyle w:val="Hyperlink"/>
@@ -2451,7 +2539,7 @@
           <w:rFonts w:asciiTheme="majorHAnsi" w:hAnsiTheme="majorHAnsi" w:cstheme="majorHAnsi"/>
         </w:rPr>
       </w:pPr>
-      <w:bookmarkStart w:id="4" w:name="_Toc476492014"/>
+      <w:bookmarkStart w:id="4" w:name="_Toc476494529"/>
       <w:r>
         <w:rPr>
           <w:rFonts w:asciiTheme="majorHAnsi" w:hAnsiTheme="majorHAnsi" w:cstheme="majorHAnsi"/>
@@ -2696,7 +2784,7 @@
         </w:rPr>
         <w:tab/>
       </w:r>
-      <w:hyperlink r:id="rId10" w:history="1">
+      <w:hyperlink r:id="rId11" w:history="1">
         <w:r>
           <w:rPr>
             <w:rStyle w:val="Hyperlink"/>
@@ -2857,7 +2945,21 @@
           <w:rFonts w:asciiTheme="majorHAnsi" w:hAnsiTheme="majorHAnsi" w:cstheme="majorHAnsi"/>
           <w:lang w:eastAsia="en-CA"/>
         </w:rPr>
-        <w:t xml:space="preserve"> at 2:00pm</w:t>
+        <w:t xml:space="preserve"> </w:t>
+      </w:r>
+      <w:r>
+        <w:rPr>
+          <w:rFonts w:asciiTheme="majorHAnsi" w:hAnsiTheme="majorHAnsi" w:cstheme="majorHAnsi"/>
+          <w:lang w:eastAsia="en-CA"/>
+        </w:rPr>
+        <w:t xml:space="preserve">/17 </w:t>
+      </w:r>
+      <w:r>
+        <w:rPr>
+          <w:rFonts w:asciiTheme="majorHAnsi" w:hAnsiTheme="majorHAnsi" w:cstheme="majorHAnsi"/>
+          <w:lang w:eastAsia="en-CA"/>
+        </w:rPr>
+        <w:t>at 2:00pm</w:t>
       </w:r>
     </w:p>
     <w:p>
@@ -2922,7 +3024,23 @@
           <w:rFonts w:asciiTheme="majorHAnsi" w:hAnsiTheme="majorHAnsi" w:cstheme="majorHAnsi"/>
           <w:lang w:eastAsia="en-CA"/>
         </w:rPr>
-        <w:t xml:space="preserve"> in Spinks S371. </w:t>
+        <w:t xml:space="preserve"> in </w:t>
+      </w:r>
+      <w:proofErr w:type="spellStart"/>
+      <w:r>
+        <w:rPr>
+          <w:rFonts w:asciiTheme="majorHAnsi" w:hAnsiTheme="majorHAnsi" w:cstheme="majorHAnsi"/>
+          <w:lang w:eastAsia="en-CA"/>
+        </w:rPr>
+        <w:t>Spinks</w:t>
+      </w:r>
+      <w:proofErr w:type="spellEnd"/>
+      <w:r>
+        <w:rPr>
+          <w:rFonts w:asciiTheme="majorHAnsi" w:hAnsiTheme="majorHAnsi" w:cstheme="majorHAnsi"/>
+          <w:lang w:eastAsia="en-CA"/>
+        </w:rPr>
+        <w:t xml:space="preserve"> S371. </w:t>
       </w:r>
       <w:r>
         <w:rPr>
@@ -2980,12 +3098,21 @@
         </w:rPr>
         <w:t xml:space="preserve">the </w:t>
       </w:r>
-      <w:r>
-        <w:rPr>
-          <w:rFonts w:asciiTheme="majorHAnsi" w:hAnsiTheme="majorHAnsi" w:cstheme="majorHAnsi"/>
-          <w:lang w:eastAsia="en-CA"/>
-        </w:rPr>
-        <w:t xml:space="preserve">Create_User API </w:t>
+      <w:proofErr w:type="spellStart"/>
+      <w:r>
+        <w:rPr>
+          <w:rFonts w:asciiTheme="majorHAnsi" w:hAnsiTheme="majorHAnsi" w:cstheme="majorHAnsi"/>
+          <w:lang w:eastAsia="en-CA"/>
+        </w:rPr>
+        <w:t>Create_User</w:t>
+      </w:r>
+      <w:proofErr w:type="spellEnd"/>
+      <w:r>
+        <w:rPr>
+          <w:rFonts w:asciiTheme="majorHAnsi" w:hAnsiTheme="majorHAnsi" w:cstheme="majorHAnsi"/>
+          <w:lang w:eastAsia="en-CA"/>
+        </w:rPr>
+        <w:t xml:space="preserve"> API </w:t>
       </w:r>
       <w:r>
         <w:rPr>
@@ -3161,7 +3288,23 @@
           <w:rFonts w:asciiTheme="majorHAnsi" w:hAnsiTheme="majorHAnsi" w:cstheme="majorHAnsi"/>
           <w:lang w:eastAsia="en-CA"/>
         </w:rPr>
-        <w:t>with Tushita’s help.</w:t>
+        <w:t xml:space="preserve">with </w:t>
+      </w:r>
+      <w:proofErr w:type="spellStart"/>
+      <w:r>
+        <w:rPr>
+          <w:rFonts w:asciiTheme="majorHAnsi" w:hAnsiTheme="majorHAnsi" w:cstheme="majorHAnsi"/>
+          <w:lang w:eastAsia="en-CA"/>
+        </w:rPr>
+        <w:t>Tushita’s</w:t>
+      </w:r>
+      <w:proofErr w:type="spellEnd"/>
+      <w:r>
+        <w:rPr>
+          <w:rFonts w:asciiTheme="majorHAnsi" w:hAnsiTheme="majorHAnsi" w:cstheme="majorHAnsi"/>
+          <w:lang w:eastAsia="en-CA"/>
+        </w:rPr>
+        <w:t xml:space="preserve"> help.</w:t>
       </w:r>
     </w:p>
     <w:p>
@@ -3271,7 +3414,23 @@
           <w:rFonts w:asciiTheme="majorHAnsi" w:hAnsiTheme="majorHAnsi" w:cstheme="majorHAnsi"/>
           <w:lang w:eastAsia="en-CA"/>
         </w:rPr>
-        <w:t>This code review was held in Spinks S371</w:t>
+        <w:t xml:space="preserve">This code review was held in </w:t>
+      </w:r>
+      <w:proofErr w:type="spellStart"/>
+      <w:r>
+        <w:rPr>
+          <w:rFonts w:asciiTheme="majorHAnsi" w:hAnsiTheme="majorHAnsi" w:cstheme="majorHAnsi"/>
+          <w:lang w:eastAsia="en-CA"/>
+        </w:rPr>
+        <w:t>Spinks</w:t>
+      </w:r>
+      <w:proofErr w:type="spellEnd"/>
+      <w:r>
+        <w:rPr>
+          <w:rFonts w:asciiTheme="majorHAnsi" w:hAnsiTheme="majorHAnsi" w:cstheme="majorHAnsi"/>
+          <w:lang w:eastAsia="en-CA"/>
+        </w:rPr>
+        <w:t xml:space="preserve"> S371</w:t>
       </w:r>
       <w:r>
         <w:rPr>
@@ -3477,14 +3636,55 @@
           <w:rFonts w:asciiTheme="majorHAnsi" w:hAnsiTheme="majorHAnsi" w:cstheme="majorHAnsi"/>
           <w:lang w:eastAsia="en-CA"/>
         </w:rPr>
-        <w:t>This code review was held in Spinks S371. The artifacts reviewed were the signIn</w:t>
-      </w:r>
-      <w:r>
-        <w:rPr>
-          <w:rFonts w:asciiTheme="majorHAnsi" w:hAnsiTheme="majorHAnsi" w:cstheme="majorHAnsi"/>
-          <w:lang w:eastAsia="en-CA"/>
-        </w:rPr>
-        <w:t xml:space="preserve"> and changePassword API calls, </w:t>
+        <w:t xml:space="preserve">This code review was held in </w:t>
+      </w:r>
+      <w:proofErr w:type="spellStart"/>
+      <w:r>
+        <w:rPr>
+          <w:rFonts w:asciiTheme="majorHAnsi" w:hAnsiTheme="majorHAnsi" w:cstheme="majorHAnsi"/>
+          <w:lang w:eastAsia="en-CA"/>
+        </w:rPr>
+        <w:t>Spinks</w:t>
+      </w:r>
+      <w:proofErr w:type="spellEnd"/>
+      <w:r>
+        <w:rPr>
+          <w:rFonts w:asciiTheme="majorHAnsi" w:hAnsiTheme="majorHAnsi" w:cstheme="majorHAnsi"/>
+          <w:lang w:eastAsia="en-CA"/>
+        </w:rPr>
+        <w:t xml:space="preserve"> S371. The artifacts reviewed were the </w:t>
+      </w:r>
+      <w:proofErr w:type="spellStart"/>
+      <w:r>
+        <w:rPr>
+          <w:rFonts w:asciiTheme="majorHAnsi" w:hAnsiTheme="majorHAnsi" w:cstheme="majorHAnsi"/>
+          <w:lang w:eastAsia="en-CA"/>
+        </w:rPr>
+        <w:t>signIn</w:t>
+      </w:r>
+      <w:proofErr w:type="spellEnd"/>
+      <w:r>
+        <w:rPr>
+          <w:rFonts w:asciiTheme="majorHAnsi" w:hAnsiTheme="majorHAnsi" w:cstheme="majorHAnsi"/>
+          <w:lang w:eastAsia="en-CA"/>
+        </w:rPr>
+        <w:t xml:space="preserve"> and </w:t>
+      </w:r>
+      <w:proofErr w:type="spellStart"/>
+      <w:r>
+        <w:rPr>
+          <w:rFonts w:asciiTheme="majorHAnsi" w:hAnsiTheme="majorHAnsi" w:cstheme="majorHAnsi"/>
+          <w:lang w:eastAsia="en-CA"/>
+        </w:rPr>
+        <w:t>changePassword</w:t>
+      </w:r>
+      <w:proofErr w:type="spellEnd"/>
+      <w:r>
+        <w:rPr>
+          <w:rFonts w:asciiTheme="majorHAnsi" w:hAnsiTheme="majorHAnsi" w:cstheme="majorHAnsi"/>
+          <w:lang w:eastAsia="en-CA"/>
+        </w:rPr>
+        <w:t xml:space="preserve"> API calls, </w:t>
       </w:r>
       <w:r>
         <w:rPr>
@@ -3621,7 +3821,7 @@
           <w:rFonts w:asciiTheme="majorHAnsi" w:hAnsiTheme="majorHAnsi" w:cstheme="majorHAnsi"/>
         </w:rPr>
       </w:pPr>
-      <w:bookmarkStart w:id="5" w:name="_Toc476492015"/>
+      <w:bookmarkStart w:id="5" w:name="_Toc476494530"/>
       <w:r>
         <w:rPr>
           <w:rFonts w:asciiTheme="majorHAnsi" w:hAnsiTheme="majorHAnsi" w:cstheme="majorHAnsi"/>
@@ -3810,7 +4010,7 @@
           <w:rFonts w:asciiTheme="majorHAnsi" w:hAnsiTheme="majorHAnsi" w:cstheme="majorHAnsi"/>
         </w:rPr>
       </w:pPr>
-      <w:hyperlink r:id="rId11" w:history="1">
+      <w:hyperlink r:id="rId12" w:history="1">
         <w:r>
           <w:rPr>
             <w:rStyle w:val="Hyperlink"/>
@@ -4002,7 +4202,7 @@
         <w:rPr>
           <w:rFonts w:asciiTheme="majorHAnsi" w:hAnsiTheme="majorHAnsi" w:cstheme="majorHAnsi"/>
         </w:rPr>
-        <w:t xml:space="preserve">D 5 </w:t>
+        <w:t xml:space="preserve">D5 </w:t>
       </w:r>
       <w:r>
         <w:rPr>
@@ -4192,7 +4392,7 @@
           <w:rFonts w:asciiTheme="majorHAnsi" w:hAnsiTheme="majorHAnsi" w:cstheme="majorHAnsi"/>
         </w:rPr>
       </w:pPr>
-      <w:bookmarkStart w:id="6" w:name="_Toc476492016"/>
+      <w:bookmarkStart w:id="6" w:name="_Toc476494531"/>
       <w:r>
         <w:rPr>
           <w:rFonts w:asciiTheme="majorHAnsi" w:hAnsiTheme="majorHAnsi" w:cstheme="majorHAnsi"/>
@@ -4546,7 +4746,29 @@
           <w:rFonts w:asciiTheme="majorHAnsi" w:eastAsia="Times New Roman" w:hAnsiTheme="majorHAnsi" w:cstheme="majorHAnsi"/>
           <w:lang w:eastAsia="en-CA"/>
         </w:rPr>
-        <w:t>: Feb 23, 2017</w:t>
+        <w:t>: Feb 23</w:t>
+      </w:r>
+      <w:r>
+        <w:rPr>
+          <w:rFonts w:asciiTheme="majorHAnsi" w:eastAsia="Times New Roman" w:hAnsiTheme="majorHAnsi" w:cstheme="majorHAnsi"/>
+          <w:vertAlign w:val="superscript"/>
+          <w:lang w:eastAsia="en-CA"/>
+        </w:rPr>
+        <w:t>rd</w:t>
+      </w:r>
+      <w:r>
+        <w:rPr>
+          <w:rFonts w:asciiTheme="majorHAnsi" w:eastAsia="Times New Roman" w:hAnsiTheme="majorHAnsi" w:cstheme="majorHAnsi"/>
+          <w:lang w:eastAsia="en-CA"/>
+        </w:rPr>
+        <w:t xml:space="preserve"> /</w:t>
+      </w:r>
+      <w:r>
+        <w:rPr>
+          <w:rFonts w:asciiTheme="majorHAnsi" w:eastAsia="Times New Roman" w:hAnsiTheme="majorHAnsi" w:cstheme="majorHAnsi"/>
+          <w:lang w:eastAsia="en-CA"/>
+        </w:rPr>
+        <w:t>17</w:t>
       </w:r>
     </w:p>
     <w:p>
@@ -4672,7 +4894,23 @@
           <w:rFonts w:asciiTheme="majorHAnsi" w:eastAsia="Times New Roman" w:hAnsiTheme="majorHAnsi" w:cstheme="majorHAnsi"/>
           <w:lang w:eastAsia="en-CA"/>
         </w:rPr>
-        <w:t>: Tushita (Project Lead), Dylan Prefontaine (Dev Lead Technical), Kristof Mercier (Dev Lead)</w:t>
+        <w:t xml:space="preserve">: Tushita (Project Lead), Dylan </w:t>
+      </w:r>
+      <w:proofErr w:type="spellStart"/>
+      <w:r>
+        <w:rPr>
+          <w:rFonts w:asciiTheme="majorHAnsi" w:eastAsia="Times New Roman" w:hAnsiTheme="majorHAnsi" w:cstheme="majorHAnsi"/>
+          <w:lang w:eastAsia="en-CA"/>
+        </w:rPr>
+        <w:t>Prefontaine</w:t>
+      </w:r>
+      <w:proofErr w:type="spellEnd"/>
+      <w:r>
+        <w:rPr>
+          <w:rFonts w:asciiTheme="majorHAnsi" w:eastAsia="Times New Roman" w:hAnsiTheme="majorHAnsi" w:cstheme="majorHAnsi"/>
+          <w:lang w:eastAsia="en-CA"/>
+        </w:rPr>
+        <w:t xml:space="preserve"> (Dev Lead Technical), Kristof Mercier (Dev Lead)</w:t>
       </w:r>
     </w:p>
     <w:p>
@@ -5085,7 +5323,23 @@
           <w:rFonts w:asciiTheme="majorHAnsi" w:eastAsia="Times New Roman" w:hAnsiTheme="majorHAnsi" w:cstheme="majorHAnsi"/>
           <w:lang w:eastAsia="en-CA"/>
         </w:rPr>
-        <w:t>in order to present the app to potential investors. For this purpose, Conrad will be attending the ID3 presentation on Tuesday, March 7 at 4:00pm in Thorv 205A</w:t>
+        <w:t xml:space="preserve">in order to present the app to potential investors. For this purpose, Conrad will be attending the ID3 presentation on Tuesday, March 7 at 4:00pm in </w:t>
+      </w:r>
+      <w:proofErr w:type="spellStart"/>
+      <w:r>
+        <w:rPr>
+          <w:rFonts w:asciiTheme="majorHAnsi" w:eastAsia="Times New Roman" w:hAnsiTheme="majorHAnsi" w:cstheme="majorHAnsi"/>
+          <w:lang w:eastAsia="en-CA"/>
+        </w:rPr>
+        <w:t>Thorv</w:t>
+      </w:r>
+      <w:proofErr w:type="spellEnd"/>
+      <w:r>
+        <w:rPr>
+          <w:rFonts w:asciiTheme="majorHAnsi" w:eastAsia="Times New Roman" w:hAnsiTheme="majorHAnsi" w:cstheme="majorHAnsi"/>
+          <w:lang w:eastAsia="en-CA"/>
+        </w:rPr>
+        <w:t xml:space="preserve"> 205A</w:t>
       </w:r>
       <w:r>
         <w:rPr>
@@ -5247,11 +5501,19 @@
         </w:rPr>
         <w:t xml:space="preserve"> any </w:t>
       </w:r>
-      <w:r>
-        <w:rPr>
-          <w:rFonts w:asciiTheme="majorHAnsi" w:hAnsiTheme="majorHAnsi" w:cstheme="majorHAnsi"/>
-        </w:rPr>
-        <w:t>Favourited L</w:t>
+      <w:proofErr w:type="spellStart"/>
+      <w:r>
+        <w:rPr>
+          <w:rFonts w:asciiTheme="majorHAnsi" w:hAnsiTheme="majorHAnsi" w:cstheme="majorHAnsi"/>
+        </w:rPr>
+        <w:t>Favourited</w:t>
+      </w:r>
+      <w:proofErr w:type="spellEnd"/>
+      <w:r>
+        <w:rPr>
+          <w:rFonts w:asciiTheme="majorHAnsi" w:hAnsiTheme="majorHAnsi" w:cstheme="majorHAnsi"/>
+        </w:rPr>
+        <w:t xml:space="preserve"> L</w:t>
       </w:r>
       <w:r>
         <w:rPr>
@@ -5349,7 +5611,7 @@
           <w:rFonts w:asciiTheme="majorHAnsi" w:hAnsiTheme="majorHAnsi" w:cstheme="majorHAnsi"/>
         </w:rPr>
       </w:pPr>
-      <w:bookmarkStart w:id="7" w:name="_Toc476492017"/>
+      <w:bookmarkStart w:id="7" w:name="_Toc476494532"/>
       <w:r>
         <w:rPr>
           <w:rFonts w:asciiTheme="majorHAnsi" w:hAnsiTheme="majorHAnsi" w:cstheme="majorHAnsi"/>
@@ -5381,7 +5643,7 @@
           <w:rFonts w:asciiTheme="majorHAnsi" w:eastAsia="Calibri Light" w:hAnsiTheme="majorHAnsi" w:cstheme="majorHAnsi"/>
         </w:rPr>
       </w:pPr>
-      <w:bookmarkStart w:id="8" w:name="_Toc476492018"/>
+      <w:bookmarkStart w:id="8" w:name="_Toc476494533"/>
       <w:r>
         <w:rPr>
           <w:rFonts w:asciiTheme="majorHAnsi" w:eastAsia="Calibri Light" w:hAnsiTheme="majorHAnsi" w:cstheme="majorHAnsi"/>
@@ -5516,7 +5778,7 @@
           <w:i/>
         </w:rPr>
       </w:pPr>
-      <w:bookmarkStart w:id="9" w:name="_Toc476492019"/>
+      <w:bookmarkStart w:id="9" w:name="_Toc476494534"/>
       <w:r>
         <w:rPr>
           <w:rFonts w:asciiTheme="majorHAnsi" w:eastAsia="Calibri Light" w:hAnsiTheme="majorHAnsi" w:cstheme="majorHAnsi"/>
@@ -5564,7 +5826,39 @@
           <w:color w:val="2F5496"/>
           <w:sz w:val="24"/>
         </w:rPr>
-        <w:t>.1.1 Integrating the Back End with the Front End</w:t>
+        <w:t>.1.1 Integrating the Back</w:t>
+      </w:r>
+      <w:r>
+        <w:rPr>
+          <w:rFonts w:asciiTheme="majorHAnsi" w:eastAsia="Calibri Light" w:hAnsiTheme="majorHAnsi" w:cstheme="majorHAnsi"/>
+          <w:color w:val="2F5496"/>
+          <w:sz w:val="24"/>
+        </w:rPr>
+        <w:t>-e</w:t>
+      </w:r>
+      <w:r>
+        <w:rPr>
+          <w:rFonts w:asciiTheme="majorHAnsi" w:eastAsia="Calibri Light" w:hAnsiTheme="majorHAnsi" w:cstheme="majorHAnsi"/>
+          <w:color w:val="2F5496"/>
+          <w:sz w:val="24"/>
+        </w:rPr>
+        <w:t>nd with the Front</w:t>
+      </w:r>
+      <w:r>
+        <w:rPr>
+          <w:rFonts w:asciiTheme="majorHAnsi" w:eastAsia="Calibri Light" w:hAnsiTheme="majorHAnsi" w:cstheme="majorHAnsi"/>
+          <w:color w:val="2F5496"/>
+          <w:sz w:val="24"/>
+        </w:rPr>
+        <w:t>-e</w:t>
+      </w:r>
+      <w:r>
+        <w:rPr>
+          <w:rFonts w:asciiTheme="majorHAnsi" w:eastAsia="Calibri Light" w:hAnsiTheme="majorHAnsi" w:cstheme="majorHAnsi"/>
+          <w:color w:val="2F5496"/>
+          <w:sz w:val="24"/>
+        </w:rPr>
+        <w:t>nd</w:t>
       </w:r>
     </w:p>
     <w:p>
@@ -5664,7 +5958,19 @@
         <w:rPr>
           <w:rFonts w:asciiTheme="majorHAnsi" w:eastAsia="Calibri Light" w:hAnsiTheme="majorHAnsi" w:cstheme="majorHAnsi"/>
         </w:rPr>
-        <w:t xml:space="preserve">ckend. </w:t>
+        <w:t>ck</w:t>
+      </w:r>
+      <w:r>
+        <w:rPr>
+          <w:rFonts w:asciiTheme="majorHAnsi" w:eastAsia="Calibri Light" w:hAnsiTheme="majorHAnsi" w:cstheme="majorHAnsi"/>
+        </w:rPr>
+        <w:t>-</w:t>
+      </w:r>
+      <w:r>
+        <w:rPr>
+          <w:rFonts w:asciiTheme="majorHAnsi" w:eastAsia="Calibri Light" w:hAnsiTheme="majorHAnsi" w:cstheme="majorHAnsi"/>
+        </w:rPr>
+        <w:t xml:space="preserve">end. </w:t>
       </w:r>
       <w:r>
         <w:rPr>
@@ -6342,7 +6648,21 @@
         <w:rPr>
           <w:rFonts w:asciiTheme="majorHAnsi" w:eastAsia="Calibri Light" w:hAnsiTheme="majorHAnsi" w:cstheme="majorHAnsi"/>
         </w:rPr>
-        <w:t xml:space="preserve"> with both Protractor and TravisCI. The </w:t>
+        <w:t xml:space="preserve"> with both Protractor and </w:t>
+      </w:r>
+      <w:proofErr w:type="spellStart"/>
+      <w:r>
+        <w:rPr>
+          <w:rFonts w:asciiTheme="majorHAnsi" w:eastAsia="Calibri Light" w:hAnsiTheme="majorHAnsi" w:cstheme="majorHAnsi"/>
+        </w:rPr>
+        <w:t>TravisCI</w:t>
+      </w:r>
+      <w:proofErr w:type="spellEnd"/>
+      <w:r>
+        <w:rPr>
+          <w:rFonts w:asciiTheme="majorHAnsi" w:eastAsia="Calibri Light" w:hAnsiTheme="majorHAnsi" w:cstheme="majorHAnsi"/>
+        </w:rPr>
+        <w:t xml:space="preserve">. The </w:t>
       </w:r>
       <w:r>
         <w:rPr>
@@ -6393,7 +6713,21 @@
         <w:rPr>
           <w:rFonts w:asciiTheme="majorHAnsi" w:eastAsia="Calibri Light" w:hAnsiTheme="majorHAnsi" w:cstheme="majorHAnsi"/>
         </w:rPr>
-        <w:t xml:space="preserve">tests cannot be implemented with TravisCI, the test team </w:t>
+        <w:t xml:space="preserve">tests cannot be implemented with </w:t>
+      </w:r>
+      <w:proofErr w:type="spellStart"/>
+      <w:r>
+        <w:rPr>
+          <w:rFonts w:asciiTheme="majorHAnsi" w:eastAsia="Calibri Light" w:hAnsiTheme="majorHAnsi" w:cstheme="majorHAnsi"/>
+        </w:rPr>
+        <w:t>TravisCI</w:t>
+      </w:r>
+      <w:proofErr w:type="spellEnd"/>
+      <w:r>
+        <w:rPr>
+          <w:rFonts w:asciiTheme="majorHAnsi" w:eastAsia="Calibri Light" w:hAnsiTheme="majorHAnsi" w:cstheme="majorHAnsi"/>
+        </w:rPr>
+        <w:t xml:space="preserve">, the test team </w:t>
       </w:r>
       <w:r>
         <w:rPr>
@@ -6441,8 +6775,18 @@
           <w:color w:val="2F5496"/>
           <w:sz w:val="24"/>
         </w:rPr>
-        <w:t>.1.4 Implementation of Protractor with TravisCI</w:t>
-      </w:r>
+        <w:t xml:space="preserve">.1.4 Implementation of Protractor with </w:t>
+      </w:r>
+      <w:proofErr w:type="spellStart"/>
+      <w:r>
+        <w:rPr>
+          <w:rFonts w:asciiTheme="majorHAnsi" w:eastAsia="Calibri Light" w:hAnsiTheme="majorHAnsi" w:cstheme="majorHAnsi"/>
+          <w:color w:val="2F5496"/>
+          <w:sz w:val="24"/>
+        </w:rPr>
+        <w:t>TravisCI</w:t>
+      </w:r>
+      <w:proofErr w:type="spellEnd"/>
     </w:p>
     <w:p>
       <w:pPr>
@@ -6574,7 +6918,21 @@
         <w:rPr>
           <w:rFonts w:asciiTheme="majorHAnsi" w:eastAsia="Calibri Light" w:hAnsiTheme="majorHAnsi" w:cstheme="majorHAnsi"/>
         </w:rPr>
-        <w:t xml:space="preserve"> Mykota-Reid,</w:t>
+        <w:t xml:space="preserve"> </w:t>
+      </w:r>
+      <w:proofErr w:type="spellStart"/>
+      <w:r>
+        <w:rPr>
+          <w:rFonts w:asciiTheme="majorHAnsi" w:eastAsia="Calibri Light" w:hAnsiTheme="majorHAnsi" w:cstheme="majorHAnsi"/>
+        </w:rPr>
+        <w:t>Mykota</w:t>
+      </w:r>
+      <w:proofErr w:type="spellEnd"/>
+      <w:r>
+        <w:rPr>
+          <w:rFonts w:asciiTheme="majorHAnsi" w:eastAsia="Calibri Light" w:hAnsiTheme="majorHAnsi" w:cstheme="majorHAnsi"/>
+        </w:rPr>
+        <w:t>-Reid,</w:t>
       </w:r>
       <w:r>
         <w:rPr>
@@ -7220,7 +7578,7 @@
           <w:rFonts w:asciiTheme="majorHAnsi" w:eastAsia="Calibri Light" w:hAnsiTheme="majorHAnsi" w:cstheme="majorHAnsi"/>
         </w:rPr>
       </w:pPr>
-      <w:bookmarkStart w:id="10" w:name="_Toc476492020"/>
+      <w:bookmarkStart w:id="10" w:name="_Toc476494535"/>
       <w:r>
         <w:rPr>
           <w:rFonts w:asciiTheme="majorHAnsi" w:eastAsia="Calibri Light" w:hAnsiTheme="majorHAnsi" w:cstheme="majorHAnsi"/>
@@ -8236,7 +8594,7 @@
           <w:rFonts w:asciiTheme="majorHAnsi" w:eastAsia="Calibri Light" w:hAnsiTheme="majorHAnsi" w:cstheme="majorHAnsi"/>
         </w:rPr>
       </w:pPr>
-      <w:bookmarkStart w:id="11" w:name="_Toc476492021"/>
+      <w:bookmarkStart w:id="11" w:name="_Toc476494536"/>
       <w:r>
         <w:rPr>
           <w:rFonts w:asciiTheme="majorHAnsi" w:eastAsia="Calibri Light" w:hAnsiTheme="majorHAnsi" w:cstheme="majorHAnsi"/>
@@ -9029,7 +9387,35 @@
           <w:rFonts w:asciiTheme="majorHAnsi" w:eastAsia="Times New Roman" w:hAnsiTheme="majorHAnsi" w:cstheme="majorHAnsi"/>
           <w:lang w:eastAsia="en-CA"/>
         </w:rPr>
-        <w:t xml:space="preserve"> was less than 40%. It </w:t>
+        <w:t xml:space="preserve"> was </w:t>
+      </w:r>
+      <w:r>
+        <w:rPr>
+          <w:rFonts w:asciiTheme="majorHAnsi" w:eastAsia="Times New Roman" w:hAnsiTheme="majorHAnsi" w:cstheme="majorHAnsi"/>
+          <w:lang w:eastAsia="en-CA"/>
+        </w:rPr>
+        <w:t>about</w:t>
+      </w:r>
+      <w:r>
+        <w:rPr>
+          <w:rFonts w:asciiTheme="majorHAnsi" w:eastAsia="Times New Roman" w:hAnsiTheme="majorHAnsi" w:cstheme="majorHAnsi"/>
+          <w:lang w:eastAsia="en-CA"/>
+        </w:rPr>
+        <w:t xml:space="preserve"> 4</w:t>
+      </w:r>
+      <w:r>
+        <w:rPr>
+          <w:rFonts w:asciiTheme="majorHAnsi" w:eastAsia="Times New Roman" w:hAnsiTheme="majorHAnsi" w:cstheme="majorHAnsi"/>
+          <w:lang w:eastAsia="en-CA"/>
+        </w:rPr>
+        <w:t>5</w:t>
+      </w:r>
+      <w:r>
+        <w:rPr>
+          <w:rFonts w:asciiTheme="majorHAnsi" w:eastAsia="Times New Roman" w:hAnsiTheme="majorHAnsi" w:cstheme="majorHAnsi"/>
+          <w:lang w:eastAsia="en-CA"/>
+        </w:rPr>
+        <w:t xml:space="preserve">%. It </w:t>
       </w:r>
       <w:r>
         <w:rPr>
@@ -9174,7 +9560,7 @@
           <w:lang w:eastAsia="en-CA"/>
         </w:rPr>
       </w:pPr>
-      <w:bookmarkStart w:id="12" w:name="_Toc476492022"/>
+      <w:bookmarkStart w:id="12" w:name="_Toc476494537"/>
       <w:r>
         <w:rPr>
           <w:rFonts w:asciiTheme="majorHAnsi" w:hAnsiTheme="majorHAnsi" w:cstheme="majorHAnsi"/>
@@ -9275,7 +9661,7 @@
           <w:u w:val="none"/>
         </w:rPr>
       </w:pPr>
-      <w:hyperlink r:id="rId12" w:history="1">
+      <w:hyperlink r:id="rId13" w:history="1">
         <w:r>
           <w:rPr>
             <w:rStyle w:val="Hyperlink"/>
@@ -9312,10 +9698,11 @@
       </w:pPr>
     </w:p>
     <w:sectPr>
-      <w:footerReference w:type="default" r:id="rId13"/>
+      <w:footerReference w:type="default" r:id="rId14"/>
       <w:pgSz w:w="12240" w:h="15840"/>
       <w:pgMar w:top="720" w:right="720" w:bottom="720" w:left="720" w:header="567" w:footer="170" w:gutter="0"/>
       <w:cols w:space="708"/>
+      <w:titlePg/>
       <w:docGrid w:linePitch="360"/>
     </w:sectPr>
   </w:body>
@@ -9381,7 +9768,7 @@
           <w:rPr>
             <w:noProof/>
           </w:rPr>
-          <w:t>3</w:t>
+          <w:t>4</w:t>
         </w:r>
         <w:r>
           <w:rPr>
@@ -11333,7 +11720,7 @@
 </file>
 
 <file path=customXml/itemProps1.xml><?xml version="1.0" encoding="utf-8"?>
-<ds:datastoreItem xmlns:ds="http://schemas.openxmlformats.org/officeDocument/2006/customXml" ds:itemID="{DC260B2F-79EB-4118-B091-5026B5FC3F1F}">
+<ds:datastoreItem xmlns:ds="http://schemas.openxmlformats.org/officeDocument/2006/customXml" ds:itemID="{0DBCFCC7-BDBA-4D94-B93F-0ED4F9C07600}">
   <ds:schemaRefs>
     <ds:schemaRef ds:uri="http://schemas.openxmlformats.org/officeDocument/2006/bibliography"/>
   </ds:schemaRefs>

</xml_diff>